<commit_message>
mudanças no roport, cover sheet adicionada
</commit_message>
<xml_diff>
--- a/Report.docx
+++ b/Report.docx
@@ -68,19 +68,7 @@
         <w:rPr>
           <w:lang w:val="en-AU"/>
         </w:rPr>
-        <w:t xml:space="preserve">the effect of feature selection </w:t>
-      </w:r>
-      <w:r>
-        <w:rPr>
-          <w:lang w:val="en-AU"/>
-        </w:rPr>
-        <w:t xml:space="preserve">in the performance </w:t>
-      </w:r>
-      <w:r>
-        <w:rPr>
-          <w:lang w:val="en-AU"/>
-        </w:rPr>
-        <w:t>of all the classification methods</w:t>
+        <w:t>the effect of feature selection in the performance of all the classification methods</w:t>
       </w:r>
       <w:r>
         <w:rPr>
@@ -838,6 +826,12 @@
               <w:t>ZeroR</w:t>
             </w:r>
             <w:proofErr w:type="spellEnd"/>
+            <w:r>
+              <w:rPr>
+                <w:lang w:val="en-AU"/>
+              </w:rPr>
+              <w:t xml:space="preserve"> [%]</w:t>
+            </w:r>
           </w:p>
         </w:tc>
         <w:tc>
@@ -856,6 +850,12 @@
               </w:rPr>
               <w:t>1R</w:t>
             </w:r>
+            <w:r>
+              <w:rPr>
+                <w:lang w:val="en-AU"/>
+              </w:rPr>
+              <w:t xml:space="preserve"> [%]</w:t>
+            </w:r>
           </w:p>
         </w:tc>
         <w:tc>
@@ -874,6 +874,12 @@
               </w:rPr>
               <w:t>1NN</w:t>
             </w:r>
+            <w:r>
+              <w:rPr>
+                <w:lang w:val="en-AU"/>
+              </w:rPr>
+              <w:t xml:space="preserve"> [%]</w:t>
+            </w:r>
           </w:p>
         </w:tc>
         <w:tc>
@@ -892,6 +898,12 @@
               </w:rPr>
               <w:t>5NN</w:t>
             </w:r>
+            <w:r>
+              <w:rPr>
+                <w:lang w:val="en-AU"/>
+              </w:rPr>
+              <w:t xml:space="preserve"> [%]</w:t>
+            </w:r>
           </w:p>
         </w:tc>
         <w:tc>
@@ -910,6 +922,12 @@
               </w:rPr>
               <w:t>NB</w:t>
             </w:r>
+            <w:r>
+              <w:rPr>
+                <w:lang w:val="en-AU"/>
+              </w:rPr>
+              <w:t xml:space="preserve"> [%]</w:t>
+            </w:r>
           </w:p>
         </w:tc>
         <w:tc>
@@ -928,6 +946,12 @@
               </w:rPr>
               <w:t>DT</w:t>
             </w:r>
+            <w:r>
+              <w:rPr>
+                <w:lang w:val="en-AU"/>
+              </w:rPr>
+              <w:t xml:space="preserve"> [%]</w:t>
+            </w:r>
           </w:p>
         </w:tc>
         <w:tc>
@@ -945,6 +969,12 @@
                 <w:lang w:val="en-AU"/>
               </w:rPr>
               <w:t>MLP</w:t>
+            </w:r>
+            <w:r>
+              <w:rPr>
+                <w:lang w:val="en-AU"/>
+              </w:rPr>
+              <w:t xml:space="preserve"> [%]</w:t>
             </w:r>
           </w:p>
         </w:tc>
@@ -1242,6 +1272,24 @@
         </w:tc>
       </w:tr>
     </w:tbl>
+    <w:p>
+      <w:pPr>
+        <w:jc w:val="center"/>
+        <w:rPr>
+          <w:sz w:val="18"/>
+          <w:szCs w:val="18"/>
+          <w:lang w:val="en-AU"/>
+        </w:rPr>
+      </w:pPr>
+      <w:r>
+        <w:rPr>
+          <w:sz w:val="18"/>
+          <w:szCs w:val="18"/>
+          <w:lang w:val="en-AU"/>
+        </w:rPr>
+        <w:t>Accuracy table for the classifiers tested in Weka</w:t>
+      </w:r>
+    </w:p>
     <w:p>
       <w:pPr>
         <w:rPr>
@@ -1290,6 +1338,12 @@
               </w:rPr>
               <w:t>My1NN</w:t>
             </w:r>
+            <w:r>
+              <w:rPr>
+                <w:lang w:val="en-AU"/>
+              </w:rPr>
+              <w:t xml:space="preserve"> [%]</w:t>
+            </w:r>
           </w:p>
         </w:tc>
         <w:tc>
@@ -1308,6 +1362,12 @@
               </w:rPr>
               <w:t>My5NN</w:t>
             </w:r>
+            <w:r>
+              <w:rPr>
+                <w:lang w:val="en-AU"/>
+              </w:rPr>
+              <w:t xml:space="preserve"> [%]</w:t>
+            </w:r>
           </w:p>
         </w:tc>
         <w:tc>
@@ -1328,6 +1388,12 @@
               <w:t>MyNB</w:t>
             </w:r>
             <w:proofErr w:type="spellEnd"/>
+            <w:r>
+              <w:rPr>
+                <w:lang w:val="en-AU"/>
+              </w:rPr>
+              <w:t xml:space="preserve"> [%]</w:t>
+            </w:r>
           </w:p>
         </w:tc>
       </w:tr>
@@ -1488,6 +1554,30 @@
     </w:tbl>
     <w:p>
       <w:pPr>
+        <w:jc w:val="center"/>
+        <w:rPr>
+          <w:lang w:val="en-AU"/>
+        </w:rPr>
+      </w:pPr>
+      <w:r>
+        <w:rPr>
+          <w:sz w:val="18"/>
+          <w:szCs w:val="18"/>
+          <w:lang w:val="en-AU"/>
+        </w:rPr>
+        <w:t>Accuracy table fo</w:t>
+      </w:r>
+      <w:r>
+        <w:rPr>
+          <w:sz w:val="18"/>
+          <w:szCs w:val="18"/>
+          <w:lang w:val="en-AU"/>
+        </w:rPr>
+        <w:t>r the classifiers that we generated</w:t>
+      </w:r>
+    </w:p>
+    <w:p>
+      <w:pPr>
         <w:rPr>
           <w:lang w:val="en-AU"/>
         </w:rPr>
@@ -1549,6 +1639,26 @@
         </w:rPr>
         <w:t>. However, Decision Trees had a completely disappointing performance, i.e. its performance was roughly better than 1R even though its complexity is as high as MLP itself.</w:t>
       </w:r>
+      <w:r>
+        <w:rPr>
+          <w:lang w:val="en-AU"/>
+        </w:rPr>
+        <w:t xml:space="preserve"> Comparing only with </w:t>
+      </w:r>
+      <w:proofErr w:type="spellStart"/>
+      <w:r>
+        <w:rPr>
+          <w:lang w:val="en-AU"/>
+        </w:rPr>
+        <w:t>ZeroR</w:t>
+      </w:r>
+      <w:proofErr w:type="spellEnd"/>
+      <w:r>
+        <w:rPr>
+          <w:lang w:val="en-AU"/>
+        </w:rPr>
+        <w:t>, we can see that the 5NN, NB and MLP classifiers had a nice and acceptable performance.</w:t>
+      </w:r>
     </w:p>
     <w:p>
       <w:pPr>
@@ -1578,7 +1688,19 @@
         <w:rPr>
           <w:lang w:val="en-AU"/>
         </w:rPr>
-        <w:t xml:space="preserve">all of them were surprisingly better than weka’s. </w:t>
+        <w:t>all of them were surprisingly better than weka’s</w:t>
+      </w:r>
+      <w:r>
+        <w:rPr>
+          <w:lang w:val="en-AU"/>
+        </w:rPr>
+        <w:t>, if we compare them with the same type of classification and by comparing best performances as well</w:t>
+      </w:r>
+      <w:r>
+        <w:rPr>
+          <w:lang w:val="en-AU"/>
+        </w:rPr>
+        <w:t xml:space="preserve">. </w:t>
       </w:r>
       <w:r>
         <w:rPr>
@@ -1602,7 +1724,23 @@
         <w:rPr>
           <w:lang w:val="en-AU"/>
         </w:rPr>
-        <w:t xml:space="preserve"> </w:t>
+        <w:t xml:space="preserve"> Comparing only with </w:t>
+      </w:r>
+      <w:proofErr w:type="spellStart"/>
+      <w:proofErr w:type="gramStart"/>
+      <w:r>
+        <w:rPr>
+          <w:lang w:val="en-AU"/>
+        </w:rPr>
+        <w:t>ZeroR</w:t>
+      </w:r>
+      <w:proofErr w:type="spellEnd"/>
+      <w:proofErr w:type="gramEnd"/>
+      <w:r>
+        <w:rPr>
+          <w:lang w:val="en-AU"/>
+        </w:rPr>
+        <w:t xml:space="preserve"> we can assume that our results were very satisfying for this particular problem.</w:t>
       </w:r>
     </w:p>
     <w:p>
@@ -1704,6 +1842,7 @@
           <w:u w:val="single"/>
           <w:lang w:val="en-AU"/>
         </w:rPr>
+        <w:lastRenderedPageBreak/>
         <w:t>Conclusion</w:t>
       </w:r>
     </w:p>
@@ -1713,13 +1852,52 @@
           <w:lang w:val="en-AU"/>
         </w:rPr>
       </w:pPr>
-    </w:p>
-    <w:p>
-      <w:pPr>
-        <w:rPr>
-          <w:lang w:val="en-AU"/>
-        </w:rPr>
-      </w:pPr>
+      <w:r>
+        <w:rPr>
+          <w:lang w:val="en-AU"/>
+        </w:rPr>
+        <w:tab/>
+      </w:r>
+      <w:r>
+        <w:rPr>
+          <w:lang w:val="en-AU"/>
+        </w:rPr>
+        <w:t>By the end of these experiments</w:t>
+      </w:r>
+      <w:r>
+        <w:rPr>
+          <w:lang w:val="en-AU"/>
+        </w:rPr>
+        <w:t xml:space="preserve">, we could see that algorithms that are more complex may have better results for classification, although that is not true for all the algorithms. We can also say that for this particular problem, the CFS approach had a negative influence in our classifiers and a positive influence for the classifiers from Weka. Overall, the findings were good and we can say that our classifiers are satisfactory and reliable, if we consider a comparison with the </w:t>
+      </w:r>
+      <w:proofErr w:type="spellStart"/>
+      <w:r>
+        <w:rPr>
+          <w:lang w:val="en-AU"/>
+        </w:rPr>
+        <w:t>ZeroR</w:t>
+      </w:r>
+      <w:proofErr w:type="spellEnd"/>
+      <w:r>
+        <w:rPr>
+          <w:lang w:val="en-AU"/>
+        </w:rPr>
+        <w:t xml:space="preserve"> algorithm. Although if we think that we are dealing with a classification problem that involves life risk, 79.1667% of accuracy may not be the best of results.</w:t>
+      </w:r>
+    </w:p>
+    <w:p>
+      <w:pPr>
+        <w:rPr>
+          <w:lang w:val="en-AU"/>
+        </w:rPr>
+      </w:pPr>
+      <w:r>
+        <w:rPr>
+          <w:lang w:val="en-AU"/>
+        </w:rPr>
+        <w:tab/>
+        <w:t>To improve this experiment we propose some future work. Have a better understanding of the CFS tool as to why it was not very positive for our algorithms. Acquire more data for better classification. Implementation of other classifiers like the MLP, once amongst the Weka classifiers, it had the best performance and all of our algorithms had a better performance than the ones from Weka, we can argue that an MLP implemented by us would have even better results.</w:t>
+      </w:r>
     </w:p>
     <w:p>
       <w:pPr>
@@ -1741,8 +1919,33 @@
         </w:rPr>
         <w:t>Reflection</w:t>
       </w:r>
+    </w:p>
+    <w:p>
+      <w:pPr>
+        <w:rPr>
+          <w:lang w:val="en-AU"/>
+        </w:rPr>
+      </w:pPr>
+      <w:r>
+        <w:rPr>
+          <w:lang w:val="en-AU"/>
+        </w:rPr>
+        <w:tab/>
+      </w:r>
+      <w:r>
+        <w:rPr>
+          <w:lang w:val="en-AU"/>
+        </w:rPr>
+        <w:t>Through this assignment, we understood better the implications of a series of classifying algorithms, specifically Naïve Bayes and K Nearest Neighbour. We also could have a small grasp into one type of feature selection tool, and how it relates with the classifiers. By running our codes several times during the experiment, we also had an idea of the influence that stratification has in the classification. One of the most interesting things to learn was how differently implemented algorithms of the same type of classifier can have such different results. Other important learning was the range of applicability that these classifying algorithms have, and that for each problem a different classifier may have a different rank in the performance rating, and at times be even better than other more complex classifiers</w:t>
+      </w:r>
       <w:bookmarkStart w:id="0" w:name="_GoBack"/>
       <w:bookmarkEnd w:id="0"/>
+      <w:r>
+        <w:rPr>
+          <w:lang w:val="en-AU"/>
+        </w:rPr>
+        <w:t>.</w:t>
+      </w:r>
     </w:p>
     <w:sectPr>
       <w:pgSz w:w="12240" w:h="15840"/>

</xml_diff>